<commit_message>
un cambio al DOCX
</commit_message>
<xml_diff>
--- a/otro.docx
+++ b/otro.docx
@@ -12,7 +12,62 @@
         <w:rPr>
           <w:lang w:val="es-ES_tradnl"/>
         </w:rPr>
-        <w:t>Otro doc mas de prueba</w:t>
+        <w:t xml:space="preserve">Otro </w:t>
+      </w:r>
+      <w:proofErr w:type="spellStart"/>
+      <w:r>
+        <w:rPr>
+          <w:lang w:val="es-ES_tradnl"/>
+        </w:rPr>
+        <w:t>doc</w:t>
+      </w:r>
+      <w:proofErr w:type="spellEnd"/>
+      <w:r>
+        <w:rPr>
+          <w:lang w:val="es-ES_tradnl"/>
+        </w:rPr>
+        <w:t xml:space="preserve"> </w:t>
+      </w:r>
+      <w:proofErr w:type="gramStart"/>
+      <w:r>
+        <w:rPr>
+          <w:lang w:val="es-ES_tradnl"/>
+        </w:rPr>
+        <w:t>mas</w:t>
+      </w:r>
+      <w:proofErr w:type="gramEnd"/>
+      <w:r>
+        <w:rPr>
+          <w:lang w:val="es-ES_tradnl"/>
+        </w:rPr>
+        <w:t xml:space="preserve"> de prueba</w:t>
+      </w:r>
+    </w:p>
+    <w:p>
+      <w:pPr>
+        <w:rPr>
+          <w:lang w:val="es-ES_tradnl"/>
+        </w:rPr>
+      </w:pPr>
+    </w:p>
+    <w:p>
+      <w:pPr>
+        <w:rPr>
+          <w:lang w:val="es-ES_tradnl"/>
+        </w:rPr>
+      </w:pPr>
+    </w:p>
+    <w:p>
+      <w:pPr>
+        <w:rPr>
+          <w:lang w:val="es-ES_tradnl"/>
+        </w:rPr>
+      </w:pPr>
+      <w:r>
+        <w:rPr>
+          <w:lang w:val="es-ES_tradnl"/>
+        </w:rPr>
+        <w:t>Hago un cambio a este documento</w:t>
       </w:r>
       <w:bookmarkStart w:id="0" w:name="_GoBack"/>
       <w:bookmarkEnd w:id="0"/>

</xml_diff>

<commit_message>
otro cambio sin haber hecho sync
</commit_message>
<xml_diff>
--- a/otro.docx
+++ b/otro.docx
@@ -68,6 +68,47 @@
           <w:lang w:val="es-ES_tradnl"/>
         </w:rPr>
         <w:t>Hago un cambio a este documento</w:t>
+      </w:r>
+    </w:p>
+    <w:p>
+      <w:pPr>
+        <w:rPr>
+          <w:lang w:val="es-ES_tradnl"/>
+        </w:rPr>
+      </w:pPr>
+    </w:p>
+    <w:p>
+      <w:pPr>
+        <w:rPr>
+          <w:lang w:val="es-ES_tradnl"/>
+        </w:rPr>
+      </w:pPr>
+    </w:p>
+    <w:p>
+      <w:pPr>
+        <w:rPr>
+          <w:lang w:val="es-ES_tradnl"/>
+        </w:rPr>
+      </w:pPr>
+    </w:p>
+    <w:p>
+      <w:pPr>
+        <w:rPr>
+          <w:lang w:val="es-ES_tradnl"/>
+        </w:rPr>
+      </w:pPr>
+    </w:p>
+    <w:p>
+      <w:pPr>
+        <w:rPr>
+          <w:lang w:val="es-ES_tradnl"/>
+        </w:rPr>
+      </w:pPr>
+      <w:r>
+        <w:rPr>
+          <w:lang w:val="es-ES_tradnl"/>
+        </w:rPr>
+        <w:t>Otro cambio sin haber hecho sync</w:t>
       </w:r>
       <w:bookmarkStart w:id="0" w:name="_GoBack"/>
       <w:bookmarkEnd w:id="0"/>

</xml_diff>

<commit_message>
Revert "otro cambio sin haber hecho sync"
This reverts commit 842a5a38f2e7824c61bb133879f5a430f37751d2.
</commit_message>
<xml_diff>
--- a/otro.docx
+++ b/otro.docx
@@ -68,47 +68,6 @@
           <w:lang w:val="es-ES_tradnl"/>
         </w:rPr>
         <w:t>Hago un cambio a este documento</w:t>
-      </w:r>
-    </w:p>
-    <w:p>
-      <w:pPr>
-        <w:rPr>
-          <w:lang w:val="es-ES_tradnl"/>
-        </w:rPr>
-      </w:pPr>
-    </w:p>
-    <w:p>
-      <w:pPr>
-        <w:rPr>
-          <w:lang w:val="es-ES_tradnl"/>
-        </w:rPr>
-      </w:pPr>
-    </w:p>
-    <w:p>
-      <w:pPr>
-        <w:rPr>
-          <w:lang w:val="es-ES_tradnl"/>
-        </w:rPr>
-      </w:pPr>
-    </w:p>
-    <w:p>
-      <w:pPr>
-        <w:rPr>
-          <w:lang w:val="es-ES_tradnl"/>
-        </w:rPr>
-      </w:pPr>
-    </w:p>
-    <w:p>
-      <w:pPr>
-        <w:rPr>
-          <w:lang w:val="es-ES_tradnl"/>
-        </w:rPr>
-      </w:pPr>
-      <w:r>
-        <w:rPr>
-          <w:lang w:val="es-ES_tradnl"/>
-        </w:rPr>
-        <w:t>Otro cambio sin haber hecho sync</w:t>
       </w:r>
       <w:bookmarkStart w:id="0" w:name="_GoBack"/>
       <w:bookmarkEnd w:id="0"/>

</xml_diff>

<commit_message>
cambio por req 3
</commit_message>
<xml_diff>
--- a/otro.docx
+++ b/otro.docx
@@ -12,35 +12,7 @@
         <w:rPr>
           <w:lang w:val="es-ES_tradnl"/>
         </w:rPr>
-        <w:t xml:space="preserve">Otro </w:t>
-      </w:r>
-      <w:proofErr w:type="spellStart"/>
-      <w:r>
-        <w:rPr>
-          <w:lang w:val="es-ES_tradnl"/>
-        </w:rPr>
-        <w:t>doc</w:t>
-      </w:r>
-      <w:proofErr w:type="spellEnd"/>
-      <w:r>
-        <w:rPr>
-          <w:lang w:val="es-ES_tradnl"/>
-        </w:rPr>
-        <w:t xml:space="preserve"> </w:t>
-      </w:r>
-      <w:proofErr w:type="gramStart"/>
-      <w:r>
-        <w:rPr>
-          <w:lang w:val="es-ES_tradnl"/>
-        </w:rPr>
-        <w:t>mas</w:t>
-      </w:r>
-      <w:proofErr w:type="gramEnd"/>
-      <w:r>
-        <w:rPr>
-          <w:lang w:val="es-ES_tradnl"/>
-        </w:rPr>
-        <w:t xml:space="preserve"> de prueba</w:t>
+        <w:t>Otro doc mas de prueba</w:t>
       </w:r>
     </w:p>
     <w:p>
@@ -83,35 +55,41 @@
           <w:lang w:val="es-ES_tradnl"/>
         </w:rPr>
       </w:pPr>
-    </w:p>
-    <w:p>
-      <w:pPr>
-        <w:rPr>
-          <w:lang w:val="es-ES_tradnl"/>
-        </w:rPr>
-      </w:pPr>
-    </w:p>
-    <w:p>
-      <w:pPr>
-        <w:rPr>
-          <w:lang w:val="es-ES_tradnl"/>
-        </w:rPr>
-      </w:pPr>
-    </w:p>
-    <w:p>
-      <w:pPr>
-        <w:rPr>
-          <w:lang w:val="es-ES_tradnl"/>
-        </w:rPr>
-      </w:pPr>
       <w:r>
         <w:rPr>
           <w:lang w:val="es-ES_tradnl"/>
         </w:rPr>
-        <w:t>Otro cambio sin haber hecho sync</w:t>
+        <w:t>Este cambio se hizo en una rama de desarrollo</w:t>
       </w:r>
       <w:bookmarkStart w:id="0" w:name="_GoBack"/>
       <w:bookmarkEnd w:id="0"/>
+    </w:p>
+    <w:p>
+      <w:pPr>
+        <w:rPr>
+          <w:lang w:val="es-ES_tradnl"/>
+        </w:rPr>
+      </w:pPr>
+    </w:p>
+    <w:p>
+      <w:pPr>
+        <w:rPr>
+          <w:lang w:val="es-ES_tradnl"/>
+        </w:rPr>
+      </w:pPr>
+    </w:p>
+    <w:p>
+      <w:pPr>
+        <w:rPr>
+          <w:lang w:val="es-ES_tradnl"/>
+        </w:rPr>
+      </w:pPr>
+      <w:r>
+        <w:rPr>
+          <w:lang w:val="es-ES_tradnl"/>
+        </w:rPr>
+        <w:t>Otro cambio sin haber hecho sync</w:t>
+      </w:r>
     </w:p>
     <w:sectPr>
       <w:pgSz w:w="11906" w:h="16838"/>

</xml_diff>